<commit_message>
Updated logistic and multinomial fits
</commit_message>
<xml_diff>
--- a/multinomial_logistic_fits/figures_tom.docx
+++ b/multinomial_logistic_fits/figures_tom.docx
@@ -360,6 +360,7 @@
       <w:r>
         <w:rPr>
           <w:noProof/>
+          <w:lang w:val="en-US"/>
         </w:rPr>
         <w:lastRenderedPageBreak/>
         <mc:AlternateContent>
@@ -979,18 +980,23 @@
         <w:sym w:font="Symbol" w:char="F044"/>
       </w:r>
       <w:r>
-        <w:t xml:space="preserve">r of 0.10 [0.07, 0.12] 95% CIs (Table 1, model 3a). In addition, a model with separate slopes per region showed that there were no significant differences in the slopes and implied rates of spread across regions (pairwise </w:t>
-      </w:r>
-      <w:commentRangeStart w:id="10"/>
+        <w:t xml:space="preserve">r of 0.10 [0.07, 0.12] 95% CIs (Table 1, model 3a). In addition, a model with separate slopes per </w:t>
+      </w:r>
+      <w:bookmarkStart w:id="10" w:name="_GoBack"/>
+      <w:bookmarkEnd w:id="10"/>
+      <w:r>
+        <w:t xml:space="preserve">region showed that there were no significant differences in the slopes and implied rates of spread across regions (pairwise </w:t>
+      </w:r>
+      <w:commentRangeStart w:id="11"/>
       <w:r>
         <w:t>Tukey</w:t>
       </w:r>
-      <w:commentRangeEnd w:id="10"/>
+      <w:commentRangeEnd w:id="11"/>
       <w:r>
         <w:rPr>
           <w:rStyle w:val="CommentReference"/>
         </w:rPr>
-        <w:commentReference w:id="10"/>
+        <w:commentReference w:id="11"/>
       </w:r>
       <w:r>
         <w:t xml:space="preserve"> </w:t>
@@ -1126,6 +1132,7 @@
       <w:r>
         <w:rPr>
           <w:noProof/>
+          <w:lang w:val="en-US"/>
         </w:rPr>
         <w:lastRenderedPageBreak/>
         <mc:AlternateContent>
@@ -1408,7 +1415,7 @@
         <w:rPr>
           <w:rStyle w:val="CommentReference"/>
         </w:rPr>
-        <w:commentReference w:id="11"/>
+        <w:commentReference w:id="12"/>
       </w:r>
     </w:p>
     <w:p>
@@ -1426,16 +1433,16 @@
       <w:r>
         <w:t xml:space="preserve"> Analysis of age-stratified secondary attack rates, based on data reported by Public Health </w:t>
       </w:r>
-      <w:commentRangeStart w:id="12"/>
+      <w:commentRangeStart w:id="13"/>
       <w:r>
         <w:t>England</w:t>
       </w:r>
-      <w:commentRangeEnd w:id="12"/>
+      <w:commentRangeEnd w:id="13"/>
       <w:r>
         <w:rPr>
           <w:rStyle w:val="CommentReference"/>
         </w:rPr>
-        <w:commentReference w:id="12"/>
+        <w:commentReference w:id="13"/>
       </w:r>
       <w:r>
         <w:t xml:space="preserve"> (data derived from the </w:t>
@@ -1490,16 +1497,16 @@
       <w:r>
         <w:t xml:space="preserve"> = 0.07 and 0.06 for sequencing and SGTF data, </w:t>
       </w:r>
-      <w:commentRangeStart w:id="13"/>
+      <w:commentRangeStart w:id="14"/>
       <w:r>
         <w:t>respectively</w:t>
       </w:r>
-      <w:commentRangeEnd w:id="13"/>
+      <w:commentRangeEnd w:id="14"/>
       <w:r>
         <w:rPr>
           <w:rStyle w:val="CommentReference"/>
         </w:rPr>
-        <w:commentReference w:id="13"/>
+        <w:commentReference w:id="14"/>
       </w:r>
       <w:r>
         <w:t xml:space="preserve">). The mean probability for secondary contacts to become infected in function of age was not significantly different across both types of data (no significant data type by age interaction effect, Type III test, </w:t>
@@ -1534,16 +1541,16 @@
       <w:r>
         <w:t xml:space="preserve"> = 0.</w:t>
       </w:r>
-      <w:commentRangeStart w:id="14"/>
+      <w:commentRangeStart w:id="15"/>
       <w:r>
         <w:t>94</w:t>
       </w:r>
-      <w:commentRangeEnd w:id="14"/>
+      <w:commentRangeEnd w:id="15"/>
       <w:r>
         <w:rPr>
           <w:rStyle w:val="CommentReference"/>
         </w:rPr>
-        <w:commentReference w:id="14"/>
+        <w:commentReference w:id="15"/>
       </w:r>
       <w:r>
         <w:t xml:space="preserve">) and there was also no difference in the estimated increased odds to be infected by a VOC vs. a non-VOC index patient (no significant data type by variant interaction effect, Type III test, </w:t>
@@ -1599,19 +1606,19 @@
       <w:r>
         <w:t xml:space="preserve"> ratio = 3.45, </w:t>
       </w:r>
-      <w:commentRangeStart w:id="15"/>
+      <w:commentRangeStart w:id="16"/>
       <w:r>
         <w:rPr>
           <w:i/>
         </w:rPr>
         <w:t>p</w:t>
       </w:r>
-      <w:commentRangeEnd w:id="15"/>
+      <w:commentRangeEnd w:id="16"/>
       <w:r>
         <w:rPr>
           <w:rStyle w:val="CommentReference"/>
         </w:rPr>
-        <w:commentReference w:id="15"/>
+        <w:commentReference w:id="16"/>
       </w:r>
       <w:r>
         <w:t xml:space="preserve"> = 0.01, all other </w:t>
@@ -1626,10 +1633,7 @@
         <w:t xml:space="preserve"> &gt; 0.05).</w:t>
       </w:r>
     </w:p>
-    <w:p>
-      <w:bookmarkStart w:id="16" w:name="_GoBack"/>
-      <w:bookmarkEnd w:id="16"/>
-    </w:p>
+    <w:p/>
     <w:sectPr>
       <w:pgSz w:w="12240" w:h="15840"/>
       <w:pgMar w:top="1440" w:right="1440" w:bottom="1440" w:left="1440" w:header="708" w:footer="708" w:gutter="0"/>
@@ -2037,7 +2041,7 @@
       </w:r>
     </w:p>
   </w:comment>
-  <w:comment w:id="10" w:author="Tom Wenseleers" w:date="2021-01-16T01:18:00Z" w:initials="TW">
+  <w:comment w:id="11" w:author="Tom Wenseleers" w:date="2021-01-16T01:18:00Z" w:initials="TW">
     <w:p>
       <w:pPr>
         <w:pStyle w:val="CommentText"/>
@@ -2052,11 +2056,27 @@
         <w:t xml:space="preserve">table </w:t>
       </w:r>
       <w:r>
-        <w:t>model3a_VOCvsall_fit_bGLMM_DENMARK_Tukey contrasts diff growth rates across regions.csv</w:t>
+        <w:t xml:space="preserve">model3a_but with </w:t>
+      </w:r>
+      <w:proofErr w:type="spellStart"/>
+      <w:r>
+        <w:t>heter</w:t>
+      </w:r>
+      <w:proofErr w:type="spellEnd"/>
+      <w:r>
+        <w:t xml:space="preserve"> </w:t>
+      </w:r>
+      <w:proofErr w:type="spellStart"/>
+      <w:r>
+        <w:t>slopes_SUPPL_VOCvsall_fit_bGLMM_DENMARK_Tukey</w:t>
+      </w:r>
+      <w:proofErr w:type="spellEnd"/>
+      <w:r>
+        <w:t xml:space="preserve"> contrasts diff growth rates across regions.csv</w:t>
       </w:r>
     </w:p>
   </w:comment>
-  <w:comment w:id="11" w:author="Tom Wenseleers" w:date="2021-01-16T01:10:00Z" w:initials="TW">
+  <w:comment w:id="12" w:author="Tom Wenseleers" w:date="2021-01-16T01:10:00Z" w:initials="TW">
     <w:p>
       <w:pPr>
         <w:pStyle w:val="CommentText"/>
@@ -2168,7 +2188,7 @@
       <w:proofErr w:type="spellEnd"/>
     </w:p>
   </w:comment>
-  <w:comment w:id="12" w:author="Tom Wenseleers" w:date="2021-01-15T19:12:00Z" w:initials="TW">
+  <w:comment w:id="13" w:author="Tom Wenseleers" w:date="2021-01-15T19:12:00Z" w:initials="TW">
     <w:p>
       <w:pPr>
         <w:pStyle w:val="CommentText"/>
@@ -2197,30 +2217,6 @@
       </w:pPr>
       <w:r>
         <w:t>https://assets.publishing.service.gov.uk/government/uploads/system/uploads/attachment_data/file/950823/Variant_of_Concern_VOC_202012_01_Technical_Briefing_3_-_England.pdf</w:t>
-      </w:r>
-    </w:p>
-  </w:comment>
-  <w:comment w:id="13" w:author="Tom Wenseleers" w:date="2021-01-16T00:59:00Z" w:initials="TW">
-    <w:p>
-      <w:pPr>
-        <w:pStyle w:val="CommentText"/>
-      </w:pPr>
-      <w:r>
-        <w:rPr>
-          <w:rStyle w:val="CommentReference"/>
-        </w:rPr>
-        <w:annotationRef/>
-      </w:r>
-      <w:r>
-        <w:t xml:space="preserve">table </w:t>
-      </w:r>
-      <w:proofErr w:type="spellStart"/>
-      <w:r>
-        <w:t>bGLM_secondary_attack_rates_odds</w:t>
-      </w:r>
-      <w:proofErr w:type="spellEnd"/>
-      <w:r>
-        <w:t xml:space="preserve"> ratios and relative risks.csv</w:t>
       </w:r>
     </w:p>
   </w:comment>
@@ -2240,6 +2236,30 @@
       </w:r>
       <w:proofErr w:type="spellStart"/>
       <w:r>
+        <w:t>bGLM_secondary_attack_rates_odds</w:t>
+      </w:r>
+      <w:proofErr w:type="spellEnd"/>
+      <w:r>
+        <w:t xml:space="preserve"> ratios and relative risks.csv</w:t>
+      </w:r>
+    </w:p>
+  </w:comment>
+  <w:comment w:id="15" w:author="Tom Wenseleers" w:date="2021-01-16T00:59:00Z" w:initials="TW">
+    <w:p>
+      <w:pPr>
+        <w:pStyle w:val="CommentText"/>
+      </w:pPr>
+      <w:r>
+        <w:rPr>
+          <w:rStyle w:val="CommentReference"/>
+        </w:rPr>
+        <w:annotationRef/>
+      </w:r>
+      <w:r>
+        <w:t xml:space="preserve">table </w:t>
+      </w:r>
+      <w:proofErr w:type="spellStart"/>
+      <w:r>
         <w:t>bGLMfit_secondaryattack_Anova</w:t>
       </w:r>
       <w:proofErr w:type="spellEnd"/>
@@ -2248,7 +2268,7 @@
       </w:r>
     </w:p>
   </w:comment>
-  <w:comment w:id="15" w:author="Tom Wenseleers" w:date="2021-01-16T00:58:00Z" w:initials="TW">
+  <w:comment w:id="16" w:author="Tom Wenseleers" w:date="2021-01-16T00:58:00Z" w:initials="TW">
     <w:p>
       <w:pPr>
         <w:pStyle w:val="CommentText"/>

</xml_diff>

<commit_message>
Updated multipanel figure - replaced "strain" by "variant"
</commit_message>
<xml_diff>
--- a/multinomial_logistic_fits/figures_tom.docx
+++ b/multinomial_logistic_fits/figures_tom.docx
@@ -980,23 +980,18 @@
         <w:sym w:font="Symbol" w:char="F044"/>
       </w:r>
       <w:r>
-        <w:t xml:space="preserve">r of 0.10 [0.07, 0.12] 95% CIs (Table 1, model 3a). In addition, a model with separate slopes per </w:t>
-      </w:r>
-      <w:bookmarkStart w:id="10" w:name="_GoBack"/>
-      <w:bookmarkEnd w:id="10"/>
-      <w:r>
-        <w:t xml:space="preserve">region showed that there were no significant differences in the slopes and implied rates of spread across regions (pairwise </w:t>
-      </w:r>
-      <w:commentRangeStart w:id="11"/>
+        <w:t xml:space="preserve">r of 0.10 [0.07, 0.12] 95% CIs (Table 1, model 3a). In addition, a model with separate slopes per region showed that there were no significant differences in the slopes and implied rates of spread across regions (pairwise </w:t>
+      </w:r>
+      <w:commentRangeStart w:id="10"/>
       <w:r>
         <w:t>Tukey</w:t>
       </w:r>
-      <w:commentRangeEnd w:id="11"/>
+      <w:commentRangeEnd w:id="10"/>
       <w:r>
         <w:rPr>
           <w:rStyle w:val="CommentReference"/>
         </w:rPr>
-        <w:commentReference w:id="11"/>
+        <w:commentReference w:id="10"/>
       </w:r>
       <w:r>
         <w:t xml:space="preserve"> </w:t>
@@ -1117,6 +1112,27 @@
       </w:r>
       <w:r>
         <w:t xml:space="preserve">r estimated for Denmark and the UK of 0.08 [0.07, 0.10] 95% Cis and 0.11 [0.10, 0.12] 95% Cis, respectively (Table 1, model 3b). </w:t>
+      </w:r>
+      <w:r>
+        <w:t>The rate by which the VOC displaces resident variants was slightly but significantly lower in Denmark than in the UK (</w:t>
+      </w:r>
+      <w:r>
+        <w:rPr>
+          <w:i/>
+        </w:rPr>
+        <w:t>z</w:t>
+      </w:r>
+      <w:r>
+        <w:t xml:space="preserve"> ratio = 2.60, 2-sided </w:t>
+      </w:r>
+      <w:r>
+        <w:rPr>
+          <w:i/>
+        </w:rPr>
+        <w:t>p</w:t>
+      </w:r>
+      <w:r>
+        <w:t xml:space="preserve"> = 0.009), but this might be due to the presence of other resident strains in Denmark than in the UK.</w:t>
       </w:r>
     </w:p>
     <w:p/>
@@ -1356,14 +1372,31 @@
       </w:r>
       <w:r>
         <w:rPr>
+          <w:rStyle w:val="Normal"/>
+          <w:rFonts w:ascii="Times New Roman" w:eastAsia="Times New Roman" w:hAnsi="Times New Roman" w:cs="Times New Roman"/>
+          <w:snapToGrid w:val="0"/>
+          <w:color w:val="000000"/>
+          <w:w w:val="0"/>
+          <w:sz w:val="0"/>
+          <w:szCs w:val="0"/>
+          <w:u w:color="000000"/>
+          <w:bdr w:val="none" w:sz="0" w:space="0" w:color="000000"/>
+          <w:shd w:val="clear" w:color="000000" w:fill="000000"/>
+          <w:lang w:val="x-none" w:eastAsia="x-none" w:bidi="x-none"/>
+        </w:rPr>
+        <w:t xml:space="preserve"> </w:t>
+      </w:r>
+      <w:bookmarkStart w:id="11" w:name="_GoBack"/>
+      <w:r>
+        <w:rPr>
           <w:noProof/>
           <w:lang w:val="en-US"/>
         </w:rPr>
         <w:drawing>
-          <wp:inline distT="0" distB="0" distL="0" distR="0" wp14:anchorId="6AD0337B" wp14:editId="5053F80F">
-            <wp:extent cx="4016829" cy="4686300"/>
-            <wp:effectExtent l="0" t="0" r="3175" b="0"/>
-            <wp:docPr id="14" name="Picture 14" descr="C:\Documents\GitHub\newcovid\multinomial_logistic_fits\plots\bGLM_plot secondary_attack_rates_multipanel.png"/>
+          <wp:inline distT="0" distB="0" distL="0" distR="0" wp14:anchorId="5E49204D" wp14:editId="77A167F0">
+            <wp:extent cx="4005072" cy="4672584"/>
+            <wp:effectExtent l="0" t="0" r="0" b="0"/>
+            <wp:docPr id="4" name="Picture 4" descr="C:\Documents\GitHub\newcovid\multinomial_logistic_fits\plots\bGLM_plot secondary_attack_rates_multipanel.png"/>
             <wp:cNvGraphicFramePr>
               <a:graphicFrameLocks xmlns:a="http://schemas.openxmlformats.org/drawingml/2006/main" noChangeAspect="1"/>
             </wp:cNvGraphicFramePr>
@@ -1371,7 +1404,7 @@
               <a:graphicData uri="http://schemas.openxmlformats.org/drawingml/2006/picture">
                 <pic:pic xmlns:pic="http://schemas.openxmlformats.org/drawingml/2006/picture">
                   <pic:nvPicPr>
-                    <pic:cNvPr id="0" name="Picture 13" descr="C:\Documents\GitHub\newcovid\multinomial_logistic_fits\plots\bGLM_plot secondary_attack_rates_multipanel.png"/>
+                    <pic:cNvPr id="0" name="Picture 1" descr="C:\Documents\GitHub\newcovid\multinomial_logistic_fits\plots\bGLM_plot secondary_attack_rates_multipanel.png"/>
                     <pic:cNvPicPr>
                       <a:picLocks noChangeAspect="1" noChangeArrowheads="1"/>
                     </pic:cNvPicPr>
@@ -1392,7 +1425,7 @@
                   <pic:spPr bwMode="auto">
                     <a:xfrm>
                       <a:off x="0" y="0"/>
-                      <a:ext cx="4023385" cy="4693948"/>
+                      <a:ext cx="4005072" cy="4672584"/>
                     </a:xfrm>
                     <a:prstGeom prst="rect">
                       <a:avLst/>
@@ -1408,6 +1441,7 @@
           </wp:inline>
         </w:drawing>
       </w:r>
+      <w:bookmarkEnd w:id="11"/>
       <w:r>
         <w:t xml:space="preserve"> </w:t>
       </w:r>
@@ -2041,7 +2075,7 @@
       </w:r>
     </w:p>
   </w:comment>
-  <w:comment w:id="11" w:author="Tom Wenseleers" w:date="2021-01-16T01:18:00Z" w:initials="TW">
+  <w:comment w:id="10" w:author="Tom Wenseleers" w:date="2021-01-16T01:18:00Z" w:initials="TW">
     <w:p>
       <w:pPr>
         <w:pStyle w:val="CommentText"/>

</xml_diff>

<commit_message>
Added short summary description of figures & methods
</commit_message>
<xml_diff>
--- a/multinomial_logistic_fits/figures_tom.docx
+++ b/multinomial_logistic_fits/figures_tom.docx
@@ -90,7 +90,22 @@
         <w:t xml:space="preserve">Fig. 1. </w:t>
       </w:r>
       <w:r>
-        <w:t>Multinomial spline fit of the relative abundances of the major SARS-CoV2 variants over time in different regions in the UK, based on COG-UK sequence data (model 1 in Table 1). This model allows for different rates of spread of the different variants per region as well as some time &amp; region-specific shifts in the rate of displacement, e.g. due to differential influx from other regions. A model extrapolation until the end of January is shown (shaded area), and the expected spread of VOC 202012/01 is highlighted in magenta. The minority variants shown in grey are 440 circulating SARS-CoV2 strains that never reached &gt;15% in any week overall. 95% confidence intervals on the estimated relative abundance of variants B.1.177 and the VOC 202012/01 are shown in Fig. S2.</w:t>
+        <w:t>Muller plots of</w:t>
+      </w:r>
+      <w:r>
+        <w:rPr>
+          <w:b/>
+        </w:rPr>
+        <w:t xml:space="preserve"> </w:t>
+      </w:r>
+      <w:r>
+        <w:t>the relative abundances of the major SARS-CoV2 variants over time in different regions in the UK, based on</w:t>
+      </w:r>
+      <w:r>
+        <w:t xml:space="preserve"> a multinomial spline fit to the</w:t>
+      </w:r>
+      <w:r>
+        <w:t xml:space="preserve"> COG-UK sequence data (model 1 in Table 1). This model allows for different rates of spread of the different variants per region as well as some time &amp; region-specific shifts in the rate of displacement, e.g. due to differential influx from other regions. A model extrapolation until the end of January is shown (shaded area), and the expected spread of VOC 202012/01 is highlighted in magenta. The minority variants shown in grey are 440 circulating SARS-CoV2 strains that never reached &gt;15% in any week overall. 95% confidence intervals on the estimated relative abundance of variants B.1.177 and the VOC 202012/01 are shown in Fig. S2.</w:t>
       </w:r>
     </w:p>
     <w:p>
@@ -213,7 +228,18 @@
         <w:t xml:space="preserve">. S1. </w:t>
       </w:r>
       <w:r>
-        <w:t>Relative abundance of the major SARS-CoV2 lineages (reaching at least 15% in any week overall) in different NHS regions across the UK, based on the COG-UK sequencing data, aggregated by week. The remaining minority variants comprise a collection of a total of 440 lineages. Note that the large fluctuations seen in July &amp; August in some regions such as Scotland are caused by low sample size.</w:t>
+        <w:t>Muller plots of the r</w:t>
+      </w:r>
+      <w:r>
+        <w:t xml:space="preserve">elative abundance of the major SARS-CoV2 lineages (reaching at least 15% in any week overall) in different NHS regions across the UK, based on the </w:t>
+      </w:r>
+      <w:r>
+        <w:t xml:space="preserve">raw </w:t>
+      </w:r>
+      <w:bookmarkStart w:id="1" w:name="_GoBack"/>
+      <w:bookmarkEnd w:id="1"/>
+      <w:r>
+        <w:t>COG-UK sequencing data, aggregated by week. The remaining minority variants comprise a collection of a total of 440 lineages. Note that the large fluctuations seen in July &amp; August in some regions such as Scotland are caused by low sample size.</w:t>
       </w:r>
     </w:p>
     <w:p/>
@@ -281,20 +307,20 @@
     </w:p>
     <w:p/>
     <w:p>
-      <w:commentRangeStart w:id="1"/>
+      <w:commentRangeStart w:id="2"/>
       <w:r>
         <w:rPr>
           <w:b/>
         </w:rPr>
         <w:t>Fig</w:t>
       </w:r>
-      <w:commentRangeEnd w:id="1"/>
+      <w:commentRangeEnd w:id="2"/>
       <w:r>
         <w:rPr>
           <w:rStyle w:val="CommentReference"/>
           <w:b/>
         </w:rPr>
-        <w:commentReference w:id="1"/>
+        <w:commentReference w:id="2"/>
       </w:r>
       <w:r>
         <w:rPr>
@@ -317,16 +343,16 @@
       <w:r>
         <w:t xml:space="preserve">Fitted spread of variants to B.1.177  and VOC 202012/01 estimated from a multinomial spline model by NHS region (model 1 in Table 1 and Fig. 1) with 95% confidence intervals and per-week aggregated raw proportions, shown on a logit (log(odds)) scale. The </w:t>
       </w:r>
-      <w:commentRangeStart w:id="2"/>
+      <w:commentRangeStart w:id="3"/>
       <w:r>
         <w:t xml:space="preserve">ca. 3 times faster </w:t>
       </w:r>
-      <w:commentRangeEnd w:id="2"/>
+      <w:commentRangeEnd w:id="3"/>
       <w:r>
         <w:rPr>
           <w:rStyle w:val="CommentReference"/>
         </w:rPr>
-        <w:commentReference w:id="2"/>
+        <w:commentReference w:id="3"/>
       </w:r>
       <w:r>
         <w:t xml:space="preserve">rate of spread of VOC 202012/01 compared to B.1.177 is apparent (cf. </w:t>
@@ -718,7 +744,7 @@
         <w:rPr>
           <w:rStyle w:val="CommentReference"/>
         </w:rPr>
-        <w:commentReference w:id="3"/>
+        <w:commentReference w:id="4"/>
       </w:r>
     </w:p>
     <w:p>
@@ -728,19 +754,19 @@
         </w:rPr>
         <w:t>F</w:t>
       </w:r>
-      <w:commentRangeStart w:id="4"/>
+      <w:commentRangeStart w:id="5"/>
       <w:r>
         <w:rPr>
           <w:b/>
         </w:rPr>
         <w:t>ig</w:t>
       </w:r>
-      <w:commentRangeEnd w:id="4"/>
+      <w:commentRangeEnd w:id="5"/>
       <w:r>
         <w:rPr>
           <w:rStyle w:val="CommentReference"/>
         </w:rPr>
-        <w:commentReference w:id="4"/>
+        <w:commentReference w:id="5"/>
       </w:r>
       <w:r>
         <w:rPr>
@@ -761,16 +787,16 @@
         <w:lastRenderedPageBreak/>
         <w:t xml:space="preserve">regions in the UK (A), with pairwise </w:t>
       </w:r>
-      <w:commentRangeStart w:id="5"/>
+      <w:commentRangeStart w:id="6"/>
       <w:r>
         <w:t>Tukey</w:t>
       </w:r>
-      <w:commentRangeEnd w:id="5"/>
+      <w:commentRangeEnd w:id="6"/>
       <w:r>
         <w:rPr>
           <w:rStyle w:val="CommentReference"/>
         </w:rPr>
-        <w:commentReference w:id="5"/>
+        <w:commentReference w:id="6"/>
       </w:r>
       <w:r>
         <w:t xml:space="preserve"> </w:t>
@@ -810,30 +836,30 @@
       <w:r>
         <w:t xml:space="preserve"> &gt; 0.05). In addition, a common slope model with a constant rate of spread in different regions had a better BIC value (model 2a in Table 1). By  contrast, variant B.1.177, which in the UK became the major strain at the </w:t>
       </w:r>
-      <w:commentRangeStart w:id="6"/>
+      <w:commentRangeStart w:id="7"/>
       <w:r>
         <w:t>end of September</w:t>
       </w:r>
-      <w:commentRangeEnd w:id="6"/>
+      <w:commentRangeEnd w:id="7"/>
       <w:r>
         <w:rPr>
           <w:rStyle w:val="CommentReference"/>
         </w:rPr>
-        <w:commentReference w:id="6"/>
+        <w:commentReference w:id="7"/>
       </w:r>
       <w:r>
         <w:t xml:space="preserve">, had a much lower competitive advantage in comparison with the minority variants that it displaced, evident from a </w:t>
       </w:r>
-      <w:commentRangeStart w:id="7"/>
+      <w:commentRangeStart w:id="8"/>
       <w:r>
         <w:t xml:space="preserve">ca. 3 </w:t>
       </w:r>
-      <w:commentRangeEnd w:id="7"/>
+      <w:commentRangeEnd w:id="8"/>
       <w:r>
         <w:rPr>
           <w:rStyle w:val="CommentReference"/>
         </w:rPr>
-        <w:commentReference w:id="7"/>
+        <w:commentReference w:id="8"/>
       </w:r>
       <w:r>
         <w:t xml:space="preserve">times lower slope on a log(odds) scale (Table 1). In addition, pairwise Tukey </w:t>
@@ -861,16 +887,16 @@
       <w:r>
         <w:t xml:space="preserve"> enjoys a consistent competitive advantage, whilst the small competitive advantage enjoyed by variant B.1.177 may have been largely, though perhaps not exclusively, the result of stochastic introduction events, e.g. linked with travel to </w:t>
       </w:r>
-      <w:commentRangeStart w:id="8"/>
+      <w:commentRangeStart w:id="9"/>
       <w:r>
         <w:t>Spain</w:t>
       </w:r>
-      <w:commentRangeEnd w:id="8"/>
+      <w:commentRangeEnd w:id="9"/>
       <w:r>
         <w:rPr>
           <w:rStyle w:val="CommentReference"/>
         </w:rPr>
-        <w:commentReference w:id="8"/>
+        <w:commentReference w:id="9"/>
       </w:r>
       <w:r>
         <w:t>, where it was first observed.</w:t>
@@ -954,16 +980,16 @@
       <w:r>
         <w:t xml:space="preserve"> is displacing other variants based on the random sequencing of SARS-CoV2 strains in Denmark, reported on an aggregated per-week </w:t>
       </w:r>
-      <w:commentRangeStart w:id="9"/>
+      <w:commentRangeStart w:id="10"/>
       <w:r>
         <w:t>basis</w:t>
       </w:r>
-      <w:commentRangeEnd w:id="9"/>
+      <w:commentRangeEnd w:id="10"/>
       <w:r>
         <w:rPr>
           <w:rStyle w:val="CommentReference"/>
         </w:rPr>
-        <w:commentReference w:id="9"/>
+        <w:commentReference w:id="10"/>
       </w:r>
       <w:r>
         <w:t xml:space="preserve"> (for week 39 of 2020 until week 1 of 2021). A binomial GLMM with a common slope across regions and an observation-level random effect to take into account </w:t>
@@ -982,16 +1008,16 @@
       <w:r>
         <w:t xml:space="preserve">r of 0.10 [0.07, 0.12] 95% CIs (Table 1, model 3a). In addition, a model with separate slopes per region showed that there were no significant differences in the slopes and implied rates of spread across regions (pairwise </w:t>
       </w:r>
-      <w:commentRangeStart w:id="10"/>
+      <w:commentRangeStart w:id="11"/>
       <w:r>
         <w:t>Tukey</w:t>
       </w:r>
-      <w:commentRangeEnd w:id="10"/>
+      <w:commentRangeEnd w:id="11"/>
       <w:r>
         <w:rPr>
           <w:rStyle w:val="CommentReference"/>
         </w:rPr>
-        <w:commentReference w:id="10"/>
+        <w:commentReference w:id="11"/>
       </w:r>
       <w:r>
         <w:t xml:space="preserve"> </w:t>
@@ -1386,7 +1412,6 @@
         </w:rPr>
         <w:t xml:space="preserve"> </w:t>
       </w:r>
-      <w:bookmarkStart w:id="11" w:name="_GoBack"/>
       <w:r>
         <w:rPr>
           <w:noProof/>
@@ -1441,7 +1466,6 @@
           </wp:inline>
         </w:drawing>
       </w:r>
-      <w:bookmarkEnd w:id="11"/>
       <w:r>
         <w:t xml:space="preserve"> </w:t>
       </w:r>
@@ -1717,7 +1741,7 @@
       <w:proofErr w:type="spellEnd"/>
     </w:p>
   </w:comment>
-  <w:comment w:id="1" w:author="Tom Wenseleers" w:date="2021-01-15T15:46:00Z" w:initials="TW">
+  <w:comment w:id="2" w:author="Tom Wenseleers" w:date="2021-01-15T15:46:00Z" w:initials="TW">
     <w:p>
       <w:pPr>
         <w:pStyle w:val="CommentText"/>
@@ -1744,7 +1768,7 @@
       </w:r>
     </w:p>
   </w:comment>
-  <w:comment w:id="2" w:author="Tom Wenseleers" w:date="2021-01-16T00:10:00Z" w:initials="TW">
+  <w:comment w:id="3" w:author="Tom Wenseleers" w:date="2021-01-16T00:10:00Z" w:initials="TW">
     <w:p>
       <w:pPr>
         <w:pStyle w:val="CommentText"/>
@@ -1768,7 +1792,7 @@
       </w:r>
     </w:p>
   </w:comment>
-  <w:comment w:id="3" w:author="Tom Wenseleers" w:date="2021-01-15T16:28:00Z" w:initials="TW">
+  <w:comment w:id="4" w:author="Tom Wenseleers" w:date="2021-01-15T16:28:00Z" w:initials="TW">
     <w:p>
       <w:pPr>
         <w:pStyle w:val="CommentText"/>
@@ -1876,7 +1900,7 @@
       <w:proofErr w:type="spellEnd"/>
     </w:p>
   </w:comment>
-  <w:comment w:id="4" w:author="Tom Wenseleers" w:date="2021-01-15T17:55:00Z" w:initials="TW">
+  <w:comment w:id="5" w:author="Tom Wenseleers" w:date="2021-01-15T17:55:00Z" w:initials="TW">
     <w:p>
       <w:pPr>
         <w:pStyle w:val="CommentText"/>
@@ -1919,7 +1943,7 @@
       </w:r>
     </w:p>
   </w:comment>
-  <w:comment w:id="5" w:author="Tom Wenseleers" w:date="2021-01-15T17:19:00Z" w:initials="TW">
+  <w:comment w:id="6" w:author="Tom Wenseleers" w:date="2021-01-15T17:19:00Z" w:initials="TW">
     <w:p>
       <w:pPr>
         <w:pStyle w:val="CommentText"/>
@@ -1972,22 +1996,6 @@
       <w:proofErr w:type="spellEnd"/>
       <w:r>
         <w:t xml:space="preserve"> table.</w:t>
-      </w:r>
-    </w:p>
-  </w:comment>
-  <w:comment w:id="6" w:author="Tom Wenseleers" w:date="2021-01-15T19:01:00Z" w:initials="TW">
-    <w:p>
-      <w:pPr>
-        <w:pStyle w:val="CommentText"/>
-      </w:pPr>
-      <w:r>
-        <w:rPr>
-          <w:rStyle w:val="CommentReference"/>
-        </w:rPr>
-        <w:annotationRef/>
-      </w:r>
-      <w:r>
-        <w:t>Check timing</w:t>
       </w:r>
     </w:p>
   </w:comment>
@@ -2003,6 +2011,22 @@
         <w:annotationRef/>
       </w:r>
       <w:r>
+        <w:t>Check timing</w:t>
+      </w:r>
+    </w:p>
+  </w:comment>
+  <w:comment w:id="8" w:author="Tom Wenseleers" w:date="2021-01-15T19:01:00Z" w:initials="TW">
+    <w:p>
+      <w:pPr>
+        <w:pStyle w:val="CommentText"/>
+      </w:pPr>
+      <w:r>
+        <w:rPr>
+          <w:rStyle w:val="CommentReference"/>
+        </w:rPr>
+        <w:annotationRef/>
+      </w:r>
+      <w:r>
         <w:t xml:space="preserve">Check </w:t>
       </w:r>
       <w:proofErr w:type="spellStart"/>
@@ -2015,7 +2039,7 @@
       </w:r>
     </w:p>
   </w:comment>
-  <w:comment w:id="8" w:author="Tom Wenseleers" w:date="2021-01-15T17:01:00Z" w:initials="TW">
+  <w:comment w:id="9" w:author="Tom Wenseleers" w:date="2021-01-15T17:01:00Z" w:initials="TW">
     <w:p>
       <w:pPr>
         <w:pStyle w:val="CommentText"/>
@@ -2039,7 +2063,7 @@
       </w:r>
     </w:p>
   </w:comment>
-  <w:comment w:id="9" w:author="Tom Wenseleers" w:date="2021-01-15T17:22:00Z" w:initials="TW">
+  <w:comment w:id="10" w:author="Tom Wenseleers" w:date="2021-01-15T17:22:00Z" w:initials="TW">
     <w:p>
       <w:pPr>
         <w:pStyle w:val="CommentText"/>
@@ -2075,7 +2099,7 @@
       </w:r>
     </w:p>
   </w:comment>
-  <w:comment w:id="10" w:author="Tom Wenseleers" w:date="2021-01-16T01:18:00Z" w:initials="TW">
+  <w:comment w:id="11" w:author="Tom Wenseleers" w:date="2021-01-16T01:18:00Z" w:initials="TW">
     <w:p>
       <w:pPr>
         <w:pStyle w:val="CommentText"/>

</xml_diff>